<commit_message>
Added void States + Text
Added actual states + copied text over. 
Added state transfers upto corridor.
</commit_message>
<xml_diff>
--- a/EfR Text.docx
+++ b/EfR Text.docx
@@ -3241,6 +3241,9 @@
     </w:p>
     <w:p>
       <w:pPr>
+        <w:tabs>
+          <w:tab w:val="left" w:pos="5067"/>
+        </w:tabs>
         <w:ind w:firstLine="720"/>
         <w:rPr>
           <w:sz w:val="20"/>
@@ -3281,6 +3284,13 @@
           <w:szCs w:val="20"/>
         </w:rPr>
         <w:t xml:space="preserve"> “);</w:t>
+      </w:r>
+      <w:r>
+        <w:rPr>
+          <w:sz w:val="20"/>
+          <w:szCs w:val="20"/>
+        </w:rPr>
+        <w:tab/>
       </w:r>
     </w:p>
     <w:p>
@@ -4030,6 +4040,12 @@
     </w:p>
     <w:p>
       <w:pPr>
+        <w:tabs>
+          <w:tab w:val="left" w:pos="720"/>
+          <w:tab w:val="left" w:pos="1440"/>
+          <w:tab w:val="left" w:pos="2160"/>
+          <w:tab w:val="left" w:pos="2987"/>
+        </w:tabs>
         <w:rPr>
           <w:sz w:val="20"/>
           <w:szCs w:val="20"/>
@@ -4063,6 +4079,13 @@
           <w:szCs w:val="20"/>
         </w:rPr>
         <w:t>;</w:t>
+      </w:r>
+      <w:r>
+        <w:rPr>
+          <w:sz w:val="20"/>
+          <w:szCs w:val="20"/>
+        </w:rPr>
+        <w:tab/>
       </w:r>
     </w:p>
     <w:p>
@@ -5446,7 +5469,21 @@
           <w:sz w:val="20"/>
           <w:szCs w:val="20"/>
         </w:rPr>
-        <w:t>Knowing you have little time, you grab at the knife, and it quickly</w:t>
+        <w:t xml:space="preserve">Knowing you have little time, you grab at the </w:t>
+      </w:r>
+      <w:r>
+        <w:rPr>
+          <w:sz w:val="20"/>
+          <w:szCs w:val="20"/>
+        </w:rPr>
+        <w:t>dagger</w:t>
+      </w:r>
+      <w:r>
+        <w:rPr>
+          <w:sz w:val="20"/>
+          <w:szCs w:val="20"/>
+        </w:rPr>
+        <w:t>, and it quickly</w:t>
       </w:r>
       <w:r>
         <w:rPr>
@@ -6538,6 +6575,19 @@
     </w:p>
     <w:p>
       <w:pPr>
+        <w:tabs>
+          <w:tab w:val="left" w:pos="720"/>
+          <w:tab w:val="left" w:pos="1440"/>
+          <w:tab w:val="left" w:pos="2160"/>
+          <w:tab w:val="left" w:pos="2880"/>
+          <w:tab w:val="left" w:pos="3600"/>
+          <w:tab w:val="left" w:pos="4320"/>
+          <w:tab w:val="left" w:pos="5040"/>
+          <w:tab w:val="left" w:pos="5760"/>
+          <w:tab w:val="left" w:pos="6480"/>
+          <w:tab w:val="left" w:pos="7200"/>
+          <w:tab w:val="left" w:pos="7640"/>
+        </w:tabs>
         <w:rPr>
           <w:sz w:val="20"/>
           <w:szCs w:val="20"/>
@@ -6605,6 +6655,13 @@
           <w:szCs w:val="20"/>
         </w:rPr>
         <w:t>) +</w:t>
+      </w:r>
+      <w:r>
+        <w:rPr>
+          <w:sz w:val="20"/>
+          <w:szCs w:val="20"/>
+        </w:rPr>
+        <w:tab/>
       </w:r>
     </w:p>
     <w:p>
@@ -12352,7 +12409,7 @@
   <a:extraClrSchemeLst/>
   <a:extLst>
     <a:ext uri="{05A4C25C-085E-4340-85A3-A5531E510DB2}">
-      <thm15:themeFamily xmlns="" xmlns:thm15="http://schemas.microsoft.com/office/thememl/2012/main" name="Office Theme" id="{62F939B6-93AF-4DB8-9C6B-D6C7DFDC589F}" vid="{4A3C46E8-61CC-4603-A589-7422A47A8E4A}"/>
+      <thm15:themeFamily xmlns:thm15="http://schemas.microsoft.com/office/thememl/2012/main" xmlns="" name="Office Theme" id="{62F939B6-93AF-4DB8-9C6B-D6C7DFDC589F}" vid="{4A3C46E8-61CC-4603-A589-7422A47A8E4A}"/>
     </a:ext>
   </a:extLst>
 </a:theme>

</xml_diff>